<commit_message>
Cleaned up and updated user doc and readme
</commit_message>
<xml_diff>
--- a/User Document.docx
+++ b/User Document.docx
@@ -140,6 +140,56 @@
       </w:r>
       <w:bookmarkStart w:id="0" w:name="_GoBack"/>
       <w:bookmarkEnd w:id="0"/>
+    </w:p>
+    <w:p/>
+    <w:p>
+      <w:pPr>
+        <w:pStyle w:val="Heading1"/>
+      </w:pPr>
+      <w:r>
+        <w:lastRenderedPageBreak/>
+        <w:t>Use Instructions</w:t>
+      </w:r>
+    </w:p>
+    <w:p/>
+    <w:p>
+      <w:r>
+        <w:tab/>
+        <w:t xml:space="preserve">The program </w:t>
+      </w:r>
+      <w:r>
+        <w:t>can be executed via a Linux bash shell and navigating to the folder in which the java files were downloaded. The files SearchReplace.java, replace.java, and wordcount.java are required to be in the same folder before compiling. Executing “</w:t>
+      </w:r>
+      <w:proofErr w:type="spellStart"/>
+      <w:r>
+        <w:t>javac</w:t>
+      </w:r>
+      <w:proofErr w:type="spellEnd"/>
+      <w:r>
+        <w:t xml:space="preserve"> SearchReplace.java” will compile the program. Entering “java </w:t>
+      </w:r>
+      <w:proofErr w:type="spellStart"/>
+      <w:r>
+        <w:t>SearchReplace</w:t>
+      </w:r>
+      <w:proofErr w:type="spellEnd"/>
+      <w:r>
+        <w:t>” will launch the program.</w:t>
+      </w:r>
+      <w:r>
+        <w:t xml:space="preserve"> </w:t>
+      </w:r>
+      <w:r>
+        <w:t xml:space="preserve">When entering a filename, the user may include a file path or may just enter the file name if it </w:t>
+      </w:r>
+      <w:proofErr w:type="gramStart"/>
+      <w:r>
+        <w:t>is located in</w:t>
+      </w:r>
+      <w:proofErr w:type="gramEnd"/>
+      <w:r>
+        <w:t xml:space="preserve"> the same directory as the program.</w:t>
+      </w:r>
     </w:p>
     <w:sectPr>
       <w:pgSz w:w="12240" w:h="15840"/>
@@ -274,6 +324,7 @@
     <w:lsdException w:name="HTML Sample" w:semiHidden="1" w:unhideWhenUsed="1"/>
     <w:lsdException w:name="HTML Typewriter" w:semiHidden="1" w:unhideWhenUsed="1"/>
     <w:lsdException w:name="HTML Variable" w:semiHidden="1" w:unhideWhenUsed="1"/>
+    <w:lsdException w:name="Normal Table" w:semiHidden="1" w:unhideWhenUsed="1"/>
     <w:lsdException w:name="annotation subject" w:semiHidden="1" w:unhideWhenUsed="1"/>
     <w:lsdException w:name="No List" w:semiHidden="1" w:unhideWhenUsed="1"/>
     <w:lsdException w:name="Outline List 1" w:semiHidden="1" w:unhideWhenUsed="1"/>
@@ -320,8 +371,10 @@
     <w:lsdException w:name="Table Subtle 2" w:semiHidden="1" w:unhideWhenUsed="1"/>
     <w:lsdException w:name="Table Web 1" w:semiHidden="1" w:unhideWhenUsed="1"/>
     <w:lsdException w:name="Table Web 2" w:semiHidden="1" w:unhideWhenUsed="1"/>
+    <w:lsdException w:name="Table Web 3" w:semiHidden="1" w:unhideWhenUsed="1"/>
     <w:lsdException w:name="Balloon Text" w:semiHidden="1" w:unhideWhenUsed="1"/>
     <w:lsdException w:name="Table Grid" w:uiPriority="39"/>
+    <w:lsdException w:name="Table Theme" w:semiHidden="1" w:unhideWhenUsed="1"/>
     <w:lsdException w:name="Placeholder Text" w:semiHidden="1"/>
     <w:lsdException w:name="No Spacing" w:uiPriority="1" w:qFormat="1"/>
     <w:lsdException w:name="Light Shading" w:uiPriority="60"/>

</xml_diff>